<commit_message>
fix of randomness on questions
</commit_message>
<xml_diff>
--- a/Preguntas/TRL/Agricultura_DONE/Preguntas_Agricola.docx
+++ b/Preguntas/TRL/Agricultura_DONE/Preguntas_Agricola.docx
@@ -1,6 +1,6 @@
 
 <file path=word/document.xml><?xml version="1.0" encoding="utf-8"?>
-<w:document xmlns:wpc="http://schemas.microsoft.com/office/word/2010/wordprocessingCanvas" xmlns:cx="http://schemas.microsoft.com/office/drawing/2014/chartex" xmlns:cx1="http://schemas.microsoft.com/office/drawing/2015/9/8/chartex" xmlns:cx2="http://schemas.microsoft.com/office/drawing/2015/10/21/chartex" xmlns:cx3="http://schemas.microsoft.com/office/drawing/2016/5/9/chartex" xmlns:cx4="http://schemas.microsoft.com/office/drawing/2016/5/10/chartex" xmlns:cx5="http://schemas.microsoft.com/office/drawing/2016/5/11/chartex" xmlns:cx6="http://schemas.microsoft.com/office/drawing/2016/5/12/chartex" xmlns:cx7="http://schemas.microsoft.com/office/drawing/2016/5/13/chartex" xmlns:cx8="http://schemas.microsoft.com/office/drawing/2016/5/14/chartex" xmlns:mc="http://schemas.openxmlformats.org/markup-compatibility/2006" xmlns:aink="http://schemas.microsoft.com/office/drawing/2016/ink" xmlns:am3d="http://schemas.microsoft.com/office/drawing/2017/model3d" xmlns:o="urn:schemas-microsoft-com:office:office" xmlns:oel="http://schemas.microsoft.com/office/2019/extlst" xmlns:r="http://schemas.openxmlformats.org/officeDocument/2006/relationships" xmlns:m="http://schemas.openxmlformats.org/officeDocument/2006/math" xmlns:v="urn:schemas-microsoft-com:vml" xmlns:wp14="http://schemas.microsoft.com/office/word/2010/wordprocessingDrawing" xmlns:wp="http://schemas.openxmlformats.org/drawingml/2006/wordprocessingDrawing" xmlns:w10="urn:schemas-microsoft-com:office:word" xmlns:w="http://schemas.openxmlformats.org/wordprocessingml/2006/main" xmlns:w14="http://schemas.microsoft.com/office/word/2010/wordml" xmlns:w15="http://schemas.microsoft.com/office/word/2012/wordml" xmlns:w16cex="http://schemas.microsoft.com/office/word/2018/wordml/cex" xmlns:w16cid="http://schemas.microsoft.com/office/word/2016/wordml/cid" xmlns:w16="http://schemas.microsoft.com/office/word/2018/wordml" xmlns:w16sdtdh="http://schemas.microsoft.com/office/word/2020/wordml/sdtdatahash" xmlns:w16se="http://schemas.microsoft.com/office/word/2015/wordml/symex" xmlns:wpg="http://schemas.microsoft.com/office/word/2010/wordprocessingGroup" xmlns:wpi="http://schemas.microsoft.com/office/word/2010/wordprocessingInk" xmlns:wne="http://schemas.microsoft.com/office/word/2006/wordml" xmlns:wps="http://schemas.microsoft.com/office/word/2010/wordprocessingShape" mc:Ignorable="w14 w15 w16se w16cid w16 w16cex w16sdtdh wp14">
+<w:document xmlns:wpc="http://schemas.microsoft.com/office/word/2010/wordprocessingCanvas" xmlns:cx="http://schemas.microsoft.com/office/drawing/2014/chartex" xmlns:cx1="http://schemas.microsoft.com/office/drawing/2015/9/8/chartex" xmlns:cx2="http://schemas.microsoft.com/office/drawing/2015/10/21/chartex" xmlns:cx3="http://schemas.microsoft.com/office/drawing/2016/5/9/chartex" xmlns:cx4="http://schemas.microsoft.com/office/drawing/2016/5/10/chartex" xmlns:cx5="http://schemas.microsoft.com/office/drawing/2016/5/11/chartex" xmlns:cx6="http://schemas.microsoft.com/office/drawing/2016/5/12/chartex" xmlns:cx7="http://schemas.microsoft.com/office/drawing/2016/5/13/chartex" xmlns:cx8="http://schemas.microsoft.com/office/drawing/2016/5/14/chartex" xmlns:mc="http://schemas.openxmlformats.org/markup-compatibility/2006" xmlns:aink="http://schemas.microsoft.com/office/drawing/2016/ink" xmlns:am3d="http://schemas.microsoft.com/office/drawing/2017/model3d" xmlns:o="urn:schemas-microsoft-com:office:office" xmlns:oel="http://schemas.microsoft.com/office/2019/extlst" xmlns:r="http://schemas.openxmlformats.org/officeDocument/2006/relationships" xmlns:m="http://schemas.openxmlformats.org/officeDocument/2006/math" xmlns:v="urn:schemas-microsoft-com:vml" xmlns:wp14="http://schemas.microsoft.com/office/word/2010/wordprocessingDrawing" xmlns:wp="http://schemas.openxmlformats.org/drawingml/2006/wordprocessingDrawing" xmlns:w10="urn:schemas-microsoft-com:office:word" xmlns:w="http://schemas.openxmlformats.org/wordprocessingml/2006/main" xmlns:w14="http://schemas.microsoft.com/office/word/2010/wordml" xmlns:w15="http://schemas.microsoft.com/office/word/2012/wordml" xmlns:w16cex="http://schemas.microsoft.com/office/word/2018/wordml/cex" xmlns:w16cid="http://schemas.microsoft.com/office/word/2016/wordml/cid" xmlns:w16="http://schemas.microsoft.com/office/word/2018/wordml" xmlns:w16du="http://schemas.microsoft.com/office/word/2023/wordml/word16du" xmlns:w16sdtdh="http://schemas.microsoft.com/office/word/2020/wordml/sdtdatahash" xmlns:w16se="http://schemas.microsoft.com/office/word/2015/wordml/symex" xmlns:wpg="http://schemas.microsoft.com/office/word/2010/wordprocessingGroup" xmlns:wpi="http://schemas.microsoft.com/office/word/2010/wordprocessingInk" xmlns:wne="http://schemas.microsoft.com/office/word/2006/wordml" xmlns:wps="http://schemas.microsoft.com/office/word/2010/wordprocessingShape" mc:Ignorable="w14 w15 w16se w16cid w16 w16cex w16sdtdh w16du wp14">
   <w:body>
     <w:p>
       <w:pPr>
@@ -59,11 +59,7 @@
     </w:p>
     <w:p>
       <w:pPr>
-        <w:pStyle w:val="Prrafodelista"/>
-        <w:numPr>
-          <w:ilvl w:val="0"/>
-          <w:numId w:val="19"/>
-        </w:numPr>
+        <w:ind w:left="360"/>
         <w:jc w:val="both"/>
         <w:rPr>
           <w:rFonts w:ascii="Arial" w:hAnsi="Arial" w:cs="Arial"/>
@@ -89,11 +85,7 @@
     </w:p>
     <w:p>
       <w:pPr>
-        <w:pStyle w:val="Prrafodelista"/>
-        <w:numPr>
-          <w:ilvl w:val="0"/>
-          <w:numId w:val="19"/>
-        </w:numPr>
+        <w:ind w:left="360"/>
         <w:jc w:val="both"/>
         <w:rPr>
           <w:rFonts w:ascii="Arial" w:hAnsi="Arial" w:cs="Arial"/>
@@ -105,23 +97,29 @@
           <w:rFonts w:ascii="Arial" w:hAnsi="Arial" w:cs="Arial"/>
           <w:lang w:val="es-ES"/>
         </w:rPr>
-        <w:t>Se ha realizado pruebas de laboratorio para evaluar los conceptos tecnológicos y poder corroborar la hipótesis planteada para el sector agrícola/silvicultura</w:t>
+        <w:t>Se ha realizado pruebas de laboratorio para evaluar los conceptos tecnológicos y poder corroborar la hipótesis planteada para el sector agrícola/silvicultura (TRL3)</w:t>
       </w:r>
+    </w:p>
+    <w:p>
+      <w:pPr>
+        <w:ind w:left="360"/>
+        <w:jc w:val="both"/>
+        <w:rPr>
+          <w:rFonts w:ascii="Arial" w:hAnsi="Arial" w:cs="Arial"/>
+          <w:lang w:val="es-ES"/>
+        </w:rPr>
+      </w:pPr>
       <w:r>
         <w:rPr>
           <w:rFonts w:ascii="Arial" w:hAnsi="Arial" w:cs="Arial"/>
           <w:lang w:val="es-ES"/>
         </w:rPr>
-        <w:t xml:space="preserve"> (TRL3)</w:t>
+        <w:t>Se ha formulado conceptos teóricos para nuevas tecnologías agrícolas/silvicultura (TRL2)</w:t>
       </w:r>
     </w:p>
     <w:p>
       <w:pPr>
-        <w:pStyle w:val="Prrafodelista"/>
-        <w:numPr>
-          <w:ilvl w:val="0"/>
-          <w:numId w:val="19"/>
-        </w:numPr>
+        <w:ind w:left="360"/>
         <w:jc w:val="both"/>
         <w:rPr>
           <w:rFonts w:ascii="Arial" w:hAnsi="Arial" w:cs="Arial"/>
@@ -133,51 +131,12 @@
           <w:rFonts w:ascii="Arial" w:hAnsi="Arial" w:cs="Arial"/>
           <w:lang w:val="es-ES"/>
         </w:rPr>
-        <w:t>Se ha formulado conceptos teóricos para nuevas tecnologías agrícolas/silvicultura</w:t>
-      </w:r>
-      <w:r>
-        <w:rPr>
-          <w:rFonts w:ascii="Arial" w:hAnsi="Arial" w:cs="Arial"/>
-          <w:lang w:val="es-ES"/>
-        </w:rPr>
-        <w:t xml:space="preserve"> (TRL2)</w:t>
+        <w:t>Se ha evaluado la eficacia de nuevas técnicas agrícolas/silvicultura dando resultados positivos en condiciones controladas (TRL3)</w:t>
       </w:r>
     </w:p>
     <w:p>
       <w:pPr>
-        <w:pStyle w:val="Prrafodelista"/>
-        <w:numPr>
-          <w:ilvl w:val="0"/>
-          <w:numId w:val="19"/>
-        </w:numPr>
-        <w:jc w:val="both"/>
-        <w:rPr>
-          <w:rFonts w:ascii="Arial" w:hAnsi="Arial" w:cs="Arial"/>
-          <w:lang w:val="es-ES"/>
-        </w:rPr>
-      </w:pPr>
-      <w:r>
-        <w:rPr>
-          <w:rFonts w:ascii="Arial" w:hAnsi="Arial" w:cs="Arial"/>
-          <w:lang w:val="es-ES"/>
-        </w:rPr>
-        <w:t>Se ha evaluado la eficacia de nuevas técnicas agrícolas/silvicultura dando resultados positivos en condiciones controladas</w:t>
-      </w:r>
-      <w:r>
-        <w:rPr>
-          <w:rFonts w:ascii="Arial" w:hAnsi="Arial" w:cs="Arial"/>
-          <w:lang w:val="es-ES"/>
-        </w:rPr>
-        <w:t xml:space="preserve"> (TRL3)</w:t>
-      </w:r>
-    </w:p>
-    <w:p>
-      <w:pPr>
-        <w:pStyle w:val="Prrafodelista"/>
-        <w:numPr>
-          <w:ilvl w:val="0"/>
-          <w:numId w:val="19"/>
-        </w:numPr>
+        <w:ind w:left="360"/>
         <w:jc w:val="both"/>
         <w:rPr>
           <w:rFonts w:ascii="Arial" w:hAnsi="Arial" w:cs="Arial"/>
@@ -203,7 +162,7 @@
     </w:p>
     <w:p>
       <w:pPr>
-        <w:pStyle w:val="Prrafodelista"/>
+        <w:pStyle w:val="ListParagraph"/>
         <w:numPr>
           <w:ilvl w:val="0"/>
           <w:numId w:val="19"/>
@@ -243,11 +202,7 @@
     </w:p>
     <w:p>
       <w:pPr>
-        <w:pStyle w:val="Prrafodelista"/>
-        <w:numPr>
-          <w:ilvl w:val="0"/>
-          <w:numId w:val="20"/>
-        </w:numPr>
+        <w:ind w:left="360"/>
         <w:jc w:val="both"/>
         <w:rPr>
           <w:rFonts w:ascii="Arial" w:hAnsi="Arial" w:cs="Arial"/>
@@ -259,23 +214,29 @@
           <w:rFonts w:ascii="Arial" w:hAnsi="Arial" w:cs="Arial"/>
           <w:lang w:val="es-ES"/>
         </w:rPr>
-        <w:t>Se ha realizado pruebas controladas en entorno de laboratorio de sistemas tecnológicos agrícolas/silvicultura</w:t>
+        <w:t>Se ha realizado pruebas controladas en entorno de laboratorio de sistemas tecnológicos agrícolas/silvicultura (TRL4)</w:t>
       </w:r>
+    </w:p>
+    <w:p>
+      <w:pPr>
+        <w:ind w:left="360"/>
+        <w:jc w:val="both"/>
+        <w:rPr>
+          <w:rFonts w:ascii="Arial" w:hAnsi="Arial" w:cs="Arial"/>
+          <w:lang w:val="es-ES"/>
+        </w:rPr>
+      </w:pPr>
       <w:r>
         <w:rPr>
           <w:rFonts w:ascii="Arial" w:hAnsi="Arial" w:cs="Arial"/>
           <w:lang w:val="es-ES"/>
         </w:rPr>
-        <w:t xml:space="preserve"> (TRL4)</w:t>
+        <w:t>Se ha evaluado la eficacia de la tecnología agrícola/silvicultura en un entorno relevante o de alta fidelidad (TRL5)</w:t>
       </w:r>
     </w:p>
     <w:p>
       <w:pPr>
-        <w:pStyle w:val="Prrafodelista"/>
-        <w:numPr>
-          <w:ilvl w:val="0"/>
-          <w:numId w:val="20"/>
-        </w:numPr>
+        <w:ind w:left="360"/>
         <w:jc w:val="both"/>
         <w:rPr>
           <w:rFonts w:ascii="Arial" w:hAnsi="Arial" w:cs="Arial"/>
@@ -287,86 +248,29 @@
           <w:rFonts w:ascii="Arial" w:hAnsi="Arial" w:cs="Arial"/>
           <w:lang w:val="es-ES"/>
         </w:rPr>
-        <w:t xml:space="preserve">Se ha evaluado </w:t>
+        <w:t>Se ha ajustado la tecnología agrícola/silviculturas basadas en los resultados de demostraciones en un entorno operacional (TRL6)</w:t>
       </w:r>
+    </w:p>
+    <w:p>
+      <w:pPr>
+        <w:ind w:left="360"/>
+        <w:jc w:val="both"/>
+        <w:rPr>
+          <w:rFonts w:ascii="Arial" w:hAnsi="Arial" w:cs="Arial"/>
+          <w:lang w:val="es-ES"/>
+        </w:rPr>
+      </w:pPr>
       <w:r>
         <w:rPr>
           <w:rFonts w:ascii="Arial" w:hAnsi="Arial" w:cs="Arial"/>
           <w:lang w:val="es-ES"/>
         </w:rPr>
-        <w:t xml:space="preserve">la eficacia de la tecnología agrícola/silvicultura en un entorno relevante o de alta fidelidad </w:t>
-      </w:r>
-      <w:r>
-        <w:rPr>
-          <w:rFonts w:ascii="Arial" w:hAnsi="Arial" w:cs="Arial"/>
-          <w:lang w:val="es-ES"/>
-        </w:rPr>
-        <w:t>(TRL5)</w:t>
+        <w:t>Se ha ajustado y optimizado el/los prototipos agrícolas/silvicultura basados en las pruebas y resultados del laboratorio o entorno de baja fidelidad (TRL4)</w:t>
       </w:r>
     </w:p>
     <w:p>
       <w:pPr>
-        <w:pStyle w:val="Prrafodelista"/>
-        <w:numPr>
-          <w:ilvl w:val="0"/>
-          <w:numId w:val="20"/>
-        </w:numPr>
-        <w:jc w:val="both"/>
-        <w:rPr>
-          <w:rFonts w:ascii="Arial" w:hAnsi="Arial" w:cs="Arial"/>
-          <w:lang w:val="es-ES"/>
-        </w:rPr>
-      </w:pPr>
-      <w:r>
-        <w:rPr>
-          <w:rFonts w:ascii="Arial" w:hAnsi="Arial" w:cs="Arial"/>
-          <w:lang w:val="es-ES"/>
-        </w:rPr>
-        <w:t>Se ha ajustado la tecnología agrícola/silviculturas basadas en los resultados de demostraciones en un entorno operacional</w:t>
-      </w:r>
-      <w:r>
-        <w:rPr>
-          <w:rFonts w:ascii="Arial" w:hAnsi="Arial" w:cs="Arial"/>
-          <w:lang w:val="es-ES"/>
-        </w:rPr>
-        <w:t xml:space="preserve"> (TRL6)</w:t>
-      </w:r>
-    </w:p>
-    <w:p>
-      <w:pPr>
-        <w:pStyle w:val="Prrafodelista"/>
-        <w:numPr>
-          <w:ilvl w:val="0"/>
-          <w:numId w:val="20"/>
-        </w:numPr>
-        <w:jc w:val="both"/>
-        <w:rPr>
-          <w:rFonts w:ascii="Arial" w:hAnsi="Arial" w:cs="Arial"/>
-          <w:lang w:val="es-ES"/>
-        </w:rPr>
-      </w:pPr>
-      <w:r>
-        <w:rPr>
-          <w:rFonts w:ascii="Arial" w:hAnsi="Arial" w:cs="Arial"/>
-          <w:lang w:val="es-ES"/>
-        </w:rPr>
-        <w:t>Se ha ajustado y optimizado el/los prototipos agrícolas/silvicultura basados en las pruebas y resultados del laboratorio o entorno de baja fidelidad</w:t>
-      </w:r>
-      <w:r>
-        <w:rPr>
-          <w:rFonts w:ascii="Arial" w:hAnsi="Arial" w:cs="Arial"/>
-          <w:lang w:val="es-ES"/>
-        </w:rPr>
-        <w:t xml:space="preserve"> (TRL4)</w:t>
-      </w:r>
-    </w:p>
-    <w:p>
-      <w:pPr>
-        <w:pStyle w:val="Prrafodelista"/>
-        <w:numPr>
-          <w:ilvl w:val="0"/>
-          <w:numId w:val="20"/>
-        </w:numPr>
+        <w:ind w:left="360"/>
         <w:jc w:val="both"/>
         <w:rPr>
           <w:rFonts w:ascii="Arial" w:hAnsi="Arial" w:cs="Arial"/>
@@ -383,11 +287,7 @@
     </w:p>
     <w:p>
       <w:pPr>
-        <w:pStyle w:val="Prrafodelista"/>
-        <w:numPr>
-          <w:ilvl w:val="0"/>
-          <w:numId w:val="20"/>
-        </w:numPr>
+        <w:ind w:left="360"/>
         <w:jc w:val="both"/>
         <w:rPr>
           <w:rFonts w:ascii="Arial" w:hAnsi="Arial" w:cs="Arial"/>
@@ -399,19 +299,12 @@
           <w:rFonts w:ascii="Arial" w:hAnsi="Arial" w:cs="Arial"/>
           <w:lang w:val="es-ES"/>
         </w:rPr>
-        <w:t>Se ha ajustado y mejorado los componentes tecnológicos basados en las pruebas de entorno relevante.</w:t>
-      </w:r>
-      <w:r>
-        <w:rPr>
-          <w:rFonts w:ascii="Arial" w:hAnsi="Arial" w:cs="Arial"/>
-          <w:lang w:val="es-ES"/>
-        </w:rPr>
-        <w:t xml:space="preserve"> (TRL5)</w:t>
+        <w:t>Se ha ajustado y mejorado los componentes tecnológicos basados en las pruebas de entorno relevante. (TRL5)</w:t>
       </w:r>
     </w:p>
     <w:p>
       <w:pPr>
-        <w:pStyle w:val="Prrafodelista"/>
+        <w:pStyle w:val="ListParagraph"/>
         <w:numPr>
           <w:ilvl w:val="0"/>
           <w:numId w:val="20"/>
@@ -451,11 +344,7 @@
     </w:p>
     <w:p>
       <w:pPr>
-        <w:pStyle w:val="Prrafodelista"/>
-        <w:numPr>
-          <w:ilvl w:val="0"/>
-          <w:numId w:val="21"/>
-        </w:numPr>
+        <w:ind w:left="360"/>
         <w:jc w:val="both"/>
         <w:rPr>
           <w:rFonts w:ascii="Arial" w:hAnsi="Arial" w:cs="Arial"/>
@@ -472,11 +361,7 @@
     </w:p>
     <w:p>
       <w:pPr>
-        <w:pStyle w:val="Prrafodelista"/>
-        <w:numPr>
-          <w:ilvl w:val="0"/>
-          <w:numId w:val="21"/>
-        </w:numPr>
+        <w:ind w:left="360"/>
         <w:jc w:val="both"/>
         <w:rPr>
           <w:rFonts w:ascii="Arial" w:hAnsi="Arial" w:cs="Arial"/>
@@ -493,11 +378,7 @@
     </w:p>
     <w:p>
       <w:pPr>
-        <w:pStyle w:val="Prrafodelista"/>
-        <w:numPr>
-          <w:ilvl w:val="0"/>
-          <w:numId w:val="21"/>
-        </w:numPr>
+        <w:ind w:left="360"/>
         <w:jc w:val="both"/>
         <w:rPr>
           <w:rFonts w:ascii="Arial" w:hAnsi="Arial" w:cs="Arial"/>
@@ -514,11 +395,7 @@
     </w:p>
     <w:p>
       <w:pPr>
-        <w:pStyle w:val="Prrafodelista"/>
-        <w:numPr>
-          <w:ilvl w:val="0"/>
-          <w:numId w:val="21"/>
-        </w:numPr>
+        <w:ind w:left="360"/>
         <w:jc w:val="both"/>
         <w:rPr>
           <w:rFonts w:ascii="Arial" w:hAnsi="Arial" w:cs="Arial"/>
@@ -535,11 +412,7 @@
     </w:p>
     <w:p>
       <w:pPr>
-        <w:pStyle w:val="Prrafodelista"/>
-        <w:numPr>
-          <w:ilvl w:val="0"/>
-          <w:numId w:val="21"/>
-        </w:numPr>
+        <w:ind w:left="360"/>
         <w:jc w:val="both"/>
         <w:rPr>
           <w:rFonts w:ascii="Arial" w:hAnsi="Arial" w:cs="Arial"/>
@@ -551,16 +424,13 @@
           <w:rFonts w:ascii="Arial" w:hAnsi="Arial" w:cs="Arial"/>
           <w:lang w:val="es-ES"/>
         </w:rPr>
+        <w:lastRenderedPageBreak/>
         <w:t>Tu tecnología está en proceso de implementación comercial o ya se encuentra en el mercado (TRL9).</w:t>
       </w:r>
     </w:p>
     <w:p>
       <w:pPr>
-        <w:pStyle w:val="Prrafodelista"/>
-        <w:numPr>
-          <w:ilvl w:val="0"/>
-          <w:numId w:val="21"/>
-        </w:numPr>
+        <w:ind w:left="360"/>
         <w:jc w:val="both"/>
         <w:rPr>
           <w:rFonts w:ascii="Arial" w:hAnsi="Arial" w:cs="Arial"/>
@@ -577,7 +447,7 @@
     </w:p>
     <w:p>
       <w:pPr>
-        <w:pStyle w:val="Prrafodelista"/>
+        <w:pStyle w:val="ListParagraph"/>
         <w:numPr>
           <w:ilvl w:val="0"/>
           <w:numId w:val="21"/>
@@ -626,11 +496,7 @@
     </w:p>
     <w:p>
       <w:pPr>
-        <w:pStyle w:val="Prrafodelista"/>
-        <w:numPr>
-          <w:ilvl w:val="0"/>
-          <w:numId w:val="21"/>
-        </w:numPr>
+        <w:ind w:left="360"/>
         <w:jc w:val="both"/>
         <w:rPr>
           <w:rFonts w:ascii="Arial" w:hAnsi="Arial" w:cs="Arial"/>
@@ -642,30 +508,12 @@
           <w:rFonts w:ascii="Arial" w:hAnsi="Arial" w:cs="Arial"/>
           <w:lang w:val="es-ES"/>
         </w:rPr>
-        <w:t xml:space="preserve">Se está recopilando y analizando datos de los usuarios/clientes </w:t>
-      </w:r>
-      <w:r>
-        <w:rPr>
-          <w:rFonts w:ascii="Arial" w:hAnsi="Arial" w:cs="Arial"/>
-          <w:lang w:val="es-ES"/>
-        </w:rPr>
-        <w:t>agrícolas/silvicultores</w:t>
-      </w:r>
-      <w:r>
-        <w:rPr>
-          <w:rFonts w:ascii="Arial" w:hAnsi="Arial" w:cs="Arial"/>
-          <w:lang w:val="es-ES"/>
-        </w:rPr>
-        <w:t xml:space="preserve"> para realizar las mejoras pertinentes y llevar a cabo campañas de marketing y ventas para aumentar la adopción y expandirse al mercado (TRL 9)</w:t>
+        <w:t>Se está recopilando y analizando datos de los usuarios/clientes agrícolas/silvicultores para realizar las mejoras pertinentes y llevar a cabo campañas de marketing y ventas para aumentar la adopción y expandirse al mercado (TRL 9)</w:t>
       </w:r>
     </w:p>
     <w:p>
       <w:pPr>
-        <w:pStyle w:val="Prrafodelista"/>
-        <w:numPr>
-          <w:ilvl w:val="0"/>
-          <w:numId w:val="21"/>
-        </w:numPr>
+        <w:ind w:left="360"/>
         <w:jc w:val="both"/>
         <w:rPr>
           <w:rFonts w:ascii="Arial" w:hAnsi="Arial" w:cs="Arial"/>
@@ -682,11 +530,7 @@
     </w:p>
     <w:p>
       <w:pPr>
-        <w:pStyle w:val="Prrafodelista"/>
-        <w:numPr>
-          <w:ilvl w:val="0"/>
-          <w:numId w:val="21"/>
-        </w:numPr>
+        <w:ind w:left="360"/>
         <w:jc w:val="both"/>
         <w:rPr>
           <w:rFonts w:ascii="Arial" w:hAnsi="Arial" w:cs="Arial"/>
@@ -703,7 +547,7 @@
     </w:p>
     <w:p>
       <w:pPr>
-        <w:pStyle w:val="Prrafodelista"/>
+        <w:pStyle w:val="ListParagraph"/>
         <w:numPr>
           <w:ilvl w:val="0"/>
           <w:numId w:val="21"/>
@@ -882,7 +726,7 @@
     </w:p>
     <w:tbl>
       <w:tblPr>
-        <w:tblStyle w:val="Tablaconcuadrcula"/>
+        <w:tblStyle w:val="TableGrid"/>
         <w:tblW w:w="14312" w:type="dxa"/>
         <w:tblLayout w:type="fixed"/>
         <w:tblLook w:val="04A0" w:firstRow="1" w:lastRow="0" w:firstColumn="1" w:lastColumn="0" w:noHBand="0" w:noVBand="1"/>
@@ -912,6 +756,7 @@
                 <w:b/>
                 <w:lang w:val="es-PE"/>
               </w:rPr>
+              <w:lastRenderedPageBreak/>
               <w:t>Actividad de I+D+i</w:t>
             </w:r>
           </w:p>
@@ -1144,7 +989,7 @@
           </w:tcPr>
           <w:p>
             <w:pPr>
-              <w:pStyle w:val="Prrafodelista"/>
+              <w:pStyle w:val="ListParagraph"/>
               <w:numPr>
                 <w:ilvl w:val="0"/>
                 <w:numId w:val="22"/>
@@ -1167,7 +1012,7 @@
           </w:p>
           <w:p>
             <w:pPr>
-              <w:pStyle w:val="Prrafodelista"/>
+              <w:pStyle w:val="ListParagraph"/>
               <w:numPr>
                 <w:ilvl w:val="0"/>
                 <w:numId w:val="22"/>
@@ -1183,7 +1028,7 @@
           </w:p>
           <w:p>
             <w:pPr>
-              <w:pStyle w:val="Prrafodelista"/>
+              <w:pStyle w:val="ListParagraph"/>
               <w:numPr>
                 <w:ilvl w:val="0"/>
                 <w:numId w:val="22"/>
@@ -1199,7 +1044,7 @@
           </w:p>
           <w:p>
             <w:pPr>
-              <w:pStyle w:val="Prrafodelista"/>
+              <w:pStyle w:val="ListParagraph"/>
               <w:numPr>
                 <w:ilvl w:val="0"/>
                 <w:numId w:val="22"/>
@@ -1215,7 +1060,7 @@
           </w:p>
           <w:p>
             <w:pPr>
-              <w:pStyle w:val="Prrafodelista"/>
+              <w:pStyle w:val="ListParagraph"/>
               <w:numPr>
                 <w:ilvl w:val="0"/>
                 <w:numId w:val="22"/>
@@ -1237,7 +1082,7 @@
           </w:tcPr>
           <w:p>
             <w:pPr>
-              <w:pStyle w:val="Prrafodelista"/>
+              <w:pStyle w:val="ListParagraph"/>
               <w:numPr>
                 <w:ilvl w:val="0"/>
                 <w:numId w:val="23"/>
@@ -1250,7 +1095,7 @@
           </w:p>
           <w:p>
             <w:pPr>
-              <w:pStyle w:val="Prrafodelista"/>
+              <w:pStyle w:val="ListParagraph"/>
               <w:numPr>
                 <w:ilvl w:val="0"/>
                 <w:numId w:val="23"/>
@@ -1270,7 +1115,7 @@
           </w:p>
           <w:p>
             <w:pPr>
-              <w:pStyle w:val="Prrafodelista"/>
+              <w:pStyle w:val="ListParagraph"/>
               <w:numPr>
                 <w:ilvl w:val="0"/>
                 <w:numId w:val="23"/>
@@ -1406,7 +1251,7 @@
           </w:tcPr>
           <w:p>
             <w:pPr>
-              <w:pStyle w:val="Prrafodelista"/>
+              <w:pStyle w:val="ListParagraph"/>
               <w:numPr>
                 <w:ilvl w:val="0"/>
                 <w:numId w:val="29"/>
@@ -1429,7 +1274,7 @@
           </w:p>
           <w:p>
             <w:pPr>
-              <w:pStyle w:val="Prrafodelista"/>
+              <w:pStyle w:val="ListParagraph"/>
               <w:numPr>
                 <w:ilvl w:val="0"/>
                 <w:numId w:val="29"/>
@@ -1445,7 +1290,7 @@
           </w:p>
           <w:p>
             <w:pPr>
-              <w:pStyle w:val="Prrafodelista"/>
+              <w:pStyle w:val="ListParagraph"/>
               <w:numPr>
                 <w:ilvl w:val="0"/>
                 <w:numId w:val="29"/>
@@ -1461,7 +1306,7 @@
           </w:p>
           <w:p>
             <w:pPr>
-              <w:pStyle w:val="Prrafodelista"/>
+              <w:pStyle w:val="ListParagraph"/>
               <w:numPr>
                 <w:ilvl w:val="0"/>
                 <w:numId w:val="29"/>
@@ -1490,7 +1335,7 @@
           </w:tcPr>
           <w:p>
             <w:pPr>
-              <w:pStyle w:val="Prrafodelista"/>
+              <w:pStyle w:val="ListParagraph"/>
               <w:numPr>
                 <w:ilvl w:val="0"/>
                 <w:numId w:val="23"/>
@@ -1513,7 +1358,7 @@
           </w:p>
           <w:p>
             <w:pPr>
-              <w:pStyle w:val="Prrafodelista"/>
+              <w:pStyle w:val="ListParagraph"/>
               <w:numPr>
                 <w:ilvl w:val="0"/>
                 <w:numId w:val="23"/>
@@ -1536,7 +1381,7 @@
           </w:p>
           <w:p>
             <w:pPr>
-              <w:pStyle w:val="Prrafodelista"/>
+              <w:pStyle w:val="ListParagraph"/>
               <w:numPr>
                 <w:ilvl w:val="0"/>
                 <w:numId w:val="23"/>
@@ -1566,7 +1411,7 @@
           </w:p>
           <w:p>
             <w:pPr>
-              <w:pStyle w:val="Prrafodelista"/>
+              <w:pStyle w:val="ListParagraph"/>
               <w:numPr>
                 <w:ilvl w:val="0"/>
                 <w:numId w:val="23"/>
@@ -1700,7 +1545,7 @@
           </w:tcPr>
           <w:p>
             <w:pPr>
-              <w:pStyle w:val="Prrafodelista"/>
+              <w:pStyle w:val="ListParagraph"/>
               <w:numPr>
                 <w:ilvl w:val="0"/>
                 <w:numId w:val="30"/>
@@ -1723,7 +1568,7 @@
           </w:p>
           <w:p>
             <w:pPr>
-              <w:pStyle w:val="Prrafodelista"/>
+              <w:pStyle w:val="ListParagraph"/>
               <w:numPr>
                 <w:ilvl w:val="0"/>
                 <w:numId w:val="30"/>
@@ -1739,7 +1584,7 @@
           </w:p>
           <w:p>
             <w:pPr>
-              <w:pStyle w:val="Prrafodelista"/>
+              <w:pStyle w:val="ListParagraph"/>
               <w:numPr>
                 <w:ilvl w:val="0"/>
                 <w:numId w:val="30"/>
@@ -1764,7 +1609,7 @@
           </w:p>
           <w:p>
             <w:pPr>
-              <w:pStyle w:val="Prrafodelista"/>
+              <w:pStyle w:val="ListParagraph"/>
               <w:numPr>
                 <w:ilvl w:val="0"/>
                 <w:numId w:val="30"/>
@@ -1775,6 +1620,7 @@
               </w:rPr>
             </w:pPr>
             <w:r>
+              <w:lastRenderedPageBreak/>
               <w:t xml:space="preserve">Documentación de </w:t>
             </w:r>
             <w:r>
@@ -1793,7 +1639,7 @@
           </w:tcPr>
           <w:p>
             <w:pPr>
-              <w:pStyle w:val="Prrafodelista"/>
+              <w:pStyle w:val="ListParagraph"/>
               <w:numPr>
                 <w:ilvl w:val="0"/>
                 <w:numId w:val="23"/>
@@ -1801,6 +1647,7 @@
               <w:jc w:val="both"/>
             </w:pPr>
             <w:r>
+              <w:lastRenderedPageBreak/>
               <w:t xml:space="preserve">Desarrollo de </w:t>
             </w:r>
             <w:r>
@@ -1816,7 +1663,7 @@
           </w:p>
           <w:p>
             <w:pPr>
-              <w:pStyle w:val="Prrafodelista"/>
+              <w:pStyle w:val="ListParagraph"/>
               <w:numPr>
                 <w:ilvl w:val="0"/>
                 <w:numId w:val="23"/>
@@ -1829,7 +1676,7 @@
           </w:p>
           <w:p>
             <w:pPr>
-              <w:pStyle w:val="Prrafodelista"/>
+              <w:pStyle w:val="ListParagraph"/>
               <w:numPr>
                 <w:ilvl w:val="0"/>
                 <w:numId w:val="23"/>
@@ -1842,7 +1689,7 @@
           </w:p>
           <w:p>
             <w:pPr>
-              <w:pStyle w:val="Prrafodelista"/>
+              <w:pStyle w:val="ListParagraph"/>
               <w:numPr>
                 <w:ilvl w:val="0"/>
                 <w:numId w:val="23"/>
@@ -2004,7 +1851,7 @@
           </w:p>
           <w:p>
             <w:pPr>
-              <w:pStyle w:val="Prrafodelista"/>
+              <w:pStyle w:val="ListParagraph"/>
               <w:numPr>
                 <w:ilvl w:val="0"/>
                 <w:numId w:val="32"/>
@@ -2027,7 +1874,7 @@
           </w:p>
           <w:p>
             <w:pPr>
-              <w:pStyle w:val="Prrafodelista"/>
+              <w:pStyle w:val="ListParagraph"/>
               <w:numPr>
                 <w:ilvl w:val="0"/>
                 <w:numId w:val="32"/>
@@ -2043,7 +1890,7 @@
           </w:p>
           <w:p>
             <w:pPr>
-              <w:pStyle w:val="Prrafodelista"/>
+              <w:pStyle w:val="ListParagraph"/>
               <w:numPr>
                 <w:ilvl w:val="0"/>
                 <w:numId w:val="32"/>
@@ -2081,7 +1928,7 @@
           </w:tcPr>
           <w:p>
             <w:pPr>
-              <w:pStyle w:val="Prrafodelista"/>
+              <w:pStyle w:val="ListParagraph"/>
               <w:numPr>
                 <w:ilvl w:val="0"/>
                 <w:numId w:val="23"/>
@@ -2094,7 +1941,7 @@
           </w:p>
           <w:p>
             <w:pPr>
-              <w:pStyle w:val="Prrafodelista"/>
+              <w:pStyle w:val="ListParagraph"/>
               <w:numPr>
                 <w:ilvl w:val="0"/>
                 <w:numId w:val="23"/>
@@ -2114,7 +1961,7 @@
           </w:p>
           <w:p>
             <w:pPr>
-              <w:pStyle w:val="Prrafodelista"/>
+              <w:pStyle w:val="ListParagraph"/>
               <w:numPr>
                 <w:ilvl w:val="0"/>
                 <w:numId w:val="23"/>
@@ -2137,7 +1984,7 @@
           </w:p>
           <w:p>
             <w:pPr>
-              <w:pStyle w:val="Prrafodelista"/>
+              <w:pStyle w:val="ListParagraph"/>
               <w:numPr>
                 <w:ilvl w:val="0"/>
                 <w:numId w:val="23"/>
@@ -2270,7 +2117,7 @@
           </w:tcPr>
           <w:p>
             <w:pPr>
-              <w:pStyle w:val="Prrafodelista"/>
+              <w:pStyle w:val="ListParagraph"/>
               <w:numPr>
                 <w:ilvl w:val="0"/>
                 <w:numId w:val="32"/>
@@ -2300,7 +2147,7 @@
           </w:p>
           <w:p>
             <w:pPr>
-              <w:pStyle w:val="Prrafodelista"/>
+              <w:pStyle w:val="ListParagraph"/>
               <w:numPr>
                 <w:ilvl w:val="0"/>
                 <w:numId w:val="32"/>
@@ -2323,7 +2170,7 @@
           </w:p>
           <w:p>
             <w:pPr>
-              <w:pStyle w:val="Prrafodelista"/>
+              <w:pStyle w:val="ListParagraph"/>
               <w:numPr>
                 <w:ilvl w:val="0"/>
                 <w:numId w:val="32"/>
@@ -2352,7 +2199,7 @@
           </w:tcPr>
           <w:p>
             <w:pPr>
-              <w:pStyle w:val="Prrafodelista"/>
+              <w:pStyle w:val="ListParagraph"/>
               <w:numPr>
                 <w:ilvl w:val="0"/>
                 <w:numId w:val="23"/>
@@ -2386,7 +2233,7 @@
           </w:p>
           <w:p>
             <w:pPr>
-              <w:pStyle w:val="Prrafodelista"/>
+              <w:pStyle w:val="ListParagraph"/>
               <w:numPr>
                 <w:ilvl w:val="0"/>
                 <w:numId w:val="23"/>
@@ -2399,7 +2246,7 @@
           </w:p>
           <w:p>
             <w:pPr>
-              <w:pStyle w:val="Prrafodelista"/>
+              <w:pStyle w:val="ListParagraph"/>
               <w:numPr>
                 <w:ilvl w:val="0"/>
                 <w:numId w:val="23"/>
@@ -2419,7 +2266,7 @@
           </w:p>
           <w:p>
             <w:pPr>
-              <w:pStyle w:val="Prrafodelista"/>
+              <w:pStyle w:val="ListParagraph"/>
               <w:numPr>
                 <w:ilvl w:val="0"/>
                 <w:numId w:val="23"/>
@@ -2492,7 +2339,15 @@
                 <w:b/>
                 <w:lang w:val="es-PE"/>
               </w:rPr>
-              <w:t>Demostración tecnológica (componentes/subsistema) en entorno relevante-alta fidelidad</w:t>
+              <w:t xml:space="preserve">Demostración tecnológica (componentes/subsistema) en </w:t>
+            </w:r>
+            <w:r>
+              <w:rPr>
+                <w:b/>
+                <w:lang w:val="es-PE"/>
+              </w:rPr>
+              <w:lastRenderedPageBreak/>
+              <w:t>entorno relevante-alta fidelidad</w:t>
             </w:r>
           </w:p>
         </w:tc>
@@ -2505,6 +2360,7 @@
               <w:jc w:val="both"/>
             </w:pPr>
             <w:r>
+              <w:lastRenderedPageBreak/>
               <w:t xml:space="preserve">Es el nivel en el cual la tecnología aplicada a la pesca se demuestra en un </w:t>
             </w:r>
             <w:r>
@@ -2522,7 +2378,15 @@
                 <w:b/>
                 <w:bCs/>
               </w:rPr>
-              <w:t>condiciones reales de uso</w:t>
+              <w:t xml:space="preserve">condiciones reales de </w:t>
+            </w:r>
+            <w:r>
+              <w:rPr>
+                <w:b/>
+                <w:bCs/>
+              </w:rPr>
+              <w:lastRenderedPageBreak/>
+              <w:t>uso</w:t>
             </w:r>
             <w:r>
               <w:t xml:space="preserve">, fuera de un </w:t>
@@ -2552,7 +2416,7 @@
           </w:tcPr>
           <w:p>
             <w:pPr>
-              <w:pStyle w:val="Prrafodelista"/>
+              <w:pStyle w:val="ListParagraph"/>
               <w:numPr>
                 <w:ilvl w:val="0"/>
                 <w:numId w:val="33"/>
@@ -2567,6 +2431,7 @@
                 <w:b/>
                 <w:bCs/>
               </w:rPr>
+              <w:lastRenderedPageBreak/>
               <w:t>Prototipos demostrados y funcionando</w:t>
             </w:r>
             <w:r>
@@ -2575,7 +2440,7 @@
           </w:p>
           <w:p>
             <w:pPr>
-              <w:pStyle w:val="Prrafodelista"/>
+              <w:pStyle w:val="ListParagraph"/>
               <w:numPr>
                 <w:ilvl w:val="0"/>
                 <w:numId w:val="33"/>
@@ -2590,6 +2455,7 @@
                 <w:b/>
                 <w:bCs/>
               </w:rPr>
+              <w:lastRenderedPageBreak/>
               <w:t>Informes de rendimiento</w:t>
             </w:r>
             <w:r>
@@ -2598,7 +2464,7 @@
           </w:p>
           <w:p>
             <w:pPr>
-              <w:pStyle w:val="Prrafodelista"/>
+              <w:pStyle w:val="ListParagraph"/>
               <w:numPr>
                 <w:ilvl w:val="0"/>
                 <w:numId w:val="33"/>
@@ -2629,7 +2495,7 @@
           </w:tcPr>
           <w:p>
             <w:pPr>
-              <w:pStyle w:val="Prrafodelista"/>
+              <w:pStyle w:val="ListParagraph"/>
               <w:numPr>
                 <w:ilvl w:val="0"/>
                 <w:numId w:val="23"/>
@@ -2637,12 +2503,13 @@
               <w:jc w:val="both"/>
             </w:pPr>
             <w:r>
+              <w:lastRenderedPageBreak/>
               <w:t>Pruebas de campo en áreas designadas de cultivo</w:t>
             </w:r>
           </w:p>
           <w:p>
             <w:pPr>
-              <w:pStyle w:val="Prrafodelista"/>
+              <w:pStyle w:val="ListParagraph"/>
               <w:numPr>
                 <w:ilvl w:val="0"/>
                 <w:numId w:val="23"/>
@@ -2662,7 +2529,7 @@
           </w:p>
           <w:p>
             <w:pPr>
-              <w:pStyle w:val="Prrafodelista"/>
+              <w:pStyle w:val="ListParagraph"/>
               <w:numPr>
                 <w:ilvl w:val="0"/>
                 <w:numId w:val="23"/>
@@ -2670,12 +2537,13 @@
               <w:jc w:val="both"/>
             </w:pPr>
             <w:r>
+              <w:lastRenderedPageBreak/>
               <w:t>Evaluación de eficiencia y sostenibilidad en condiciones reales</w:t>
             </w:r>
           </w:p>
           <w:p>
             <w:pPr>
-              <w:pStyle w:val="Prrafodelista"/>
+              <w:pStyle w:val="ListParagraph"/>
               <w:numPr>
                 <w:ilvl w:val="0"/>
                 <w:numId w:val="23"/>
@@ -2723,6 +2591,7 @@
                 <w:b/>
                 <w:lang w:val="es-PE"/>
               </w:rPr>
+              <w:lastRenderedPageBreak/>
               <w:t>Innovación</w:t>
             </w:r>
           </w:p>
@@ -2821,7 +2690,7 @@
           </w:tcPr>
           <w:p>
             <w:pPr>
-              <w:pStyle w:val="Prrafodelista"/>
+              <w:pStyle w:val="ListParagraph"/>
               <w:numPr>
                 <w:ilvl w:val="0"/>
                 <w:numId w:val="34"/>
@@ -2844,7 +2713,7 @@
           </w:p>
           <w:p>
             <w:pPr>
-              <w:pStyle w:val="Prrafodelista"/>
+              <w:pStyle w:val="ListParagraph"/>
               <w:numPr>
                 <w:ilvl w:val="0"/>
                 <w:numId w:val="34"/>
@@ -2860,7 +2729,7 @@
           </w:p>
           <w:p>
             <w:pPr>
-              <w:pStyle w:val="Prrafodelista"/>
+              <w:pStyle w:val="ListParagraph"/>
               <w:numPr>
                 <w:ilvl w:val="0"/>
                 <w:numId w:val="34"/>
@@ -2882,7 +2751,7 @@
           </w:tcPr>
           <w:p>
             <w:pPr>
-              <w:pStyle w:val="Prrafodelista"/>
+              <w:pStyle w:val="ListParagraph"/>
               <w:numPr>
                 <w:ilvl w:val="0"/>
                 <w:numId w:val="23"/>
@@ -2901,7 +2770,7 @@
           </w:p>
           <w:p>
             <w:pPr>
-              <w:pStyle w:val="Prrafodelista"/>
+              <w:pStyle w:val="ListParagraph"/>
               <w:numPr>
                 <w:ilvl w:val="0"/>
                 <w:numId w:val="23"/>
@@ -2914,7 +2783,7 @@
           </w:p>
           <w:p>
             <w:pPr>
-              <w:pStyle w:val="Prrafodelista"/>
+              <w:pStyle w:val="ListParagraph"/>
               <w:numPr>
                 <w:ilvl w:val="0"/>
                 <w:numId w:val="23"/>
@@ -2927,7 +2796,7 @@
           </w:p>
           <w:p>
             <w:pPr>
-              <w:pStyle w:val="Prrafodelista"/>
+              <w:pStyle w:val="ListParagraph"/>
               <w:numPr>
                 <w:ilvl w:val="0"/>
                 <w:numId w:val="23"/>
@@ -3044,7 +2913,7 @@
           </w:tcPr>
           <w:p>
             <w:pPr>
-              <w:pStyle w:val="Prrafodelista"/>
+              <w:pStyle w:val="ListParagraph"/>
               <w:numPr>
                 <w:ilvl w:val="0"/>
                 <w:numId w:val="35"/>
@@ -3060,7 +2929,7 @@
           </w:p>
           <w:p>
             <w:pPr>
-              <w:pStyle w:val="Prrafodelista"/>
+              <w:pStyle w:val="ListParagraph"/>
               <w:numPr>
                 <w:ilvl w:val="0"/>
                 <w:numId w:val="35"/>
@@ -3076,7 +2945,7 @@
           </w:p>
           <w:p>
             <w:pPr>
-              <w:pStyle w:val="Prrafodelista"/>
+              <w:pStyle w:val="ListParagraph"/>
               <w:numPr>
                 <w:ilvl w:val="0"/>
                 <w:numId w:val="35"/>
@@ -3098,7 +2967,7 @@
           </w:p>
           <w:p>
             <w:pPr>
-              <w:pStyle w:val="Prrafodelista"/>
+              <w:pStyle w:val="ListParagraph"/>
               <w:numPr>
                 <w:ilvl w:val="0"/>
                 <w:numId w:val="35"/>
@@ -3120,7 +2989,7 @@
           </w:tcPr>
           <w:p>
             <w:pPr>
-              <w:pStyle w:val="Prrafodelista"/>
+              <w:pStyle w:val="ListParagraph"/>
               <w:numPr>
                 <w:ilvl w:val="0"/>
                 <w:numId w:val="27"/>
@@ -3136,7 +3005,7 @@
           </w:p>
           <w:p>
             <w:pPr>
-              <w:pStyle w:val="Prrafodelista"/>
+              <w:pStyle w:val="ListParagraph"/>
               <w:numPr>
                 <w:ilvl w:val="0"/>
                 <w:numId w:val="27"/>
@@ -3158,7 +3027,7 @@
           </w:p>
           <w:p>
             <w:pPr>
-              <w:pStyle w:val="Prrafodelista"/>
+              <w:pStyle w:val="ListParagraph"/>
               <w:numPr>
                 <w:ilvl w:val="0"/>
                 <w:numId w:val="27"/>
@@ -3174,7 +3043,7 @@
           </w:p>
           <w:p>
             <w:pPr>
-              <w:pStyle w:val="Prrafodelista"/>
+              <w:pStyle w:val="ListParagraph"/>
               <w:numPr>
                 <w:ilvl w:val="0"/>
                 <w:numId w:val="27"/>
@@ -3248,7 +3117,15 @@
                 <w:b/>
                 <w:lang w:val="es-PE"/>
               </w:rPr>
-              <w:t xml:space="preserve">Tecnología en proceso de implementación o comercialización </w:t>
+              <w:t>Tecnología en proceso de implementació</w:t>
+            </w:r>
+            <w:r>
+              <w:rPr>
+                <w:b/>
+                <w:lang w:val="es-PE"/>
+              </w:rPr>
+              <w:lastRenderedPageBreak/>
+              <w:t xml:space="preserve">n o comercialización </w:t>
             </w:r>
           </w:p>
         </w:tc>
@@ -3261,6 +3138,7 @@
               <w:jc w:val="both"/>
             </w:pPr>
             <w:r>
+              <w:lastRenderedPageBreak/>
               <w:t xml:space="preserve">La tecnología ha sido probada y demostrada en su </w:t>
             </w:r>
             <w:r>
@@ -3271,7 +3149,11 @@
               <w:t>forma final</w:t>
             </w:r>
             <w:r>
-              <w:t xml:space="preserve"> y está en proceso de ser implementada comercialmente o ya se encuentra en el mercado.</w:t>
+              <w:t xml:space="preserve"> y está en proceso de ser implementada </w:t>
+            </w:r>
+            <w:r>
+              <w:lastRenderedPageBreak/>
+              <w:t>comercialmente o ya se encuentra en el mercado.</w:t>
             </w:r>
           </w:p>
         </w:tc>
@@ -3281,7 +3163,7 @@
           </w:tcPr>
           <w:p>
             <w:pPr>
-              <w:pStyle w:val="Prrafodelista"/>
+              <w:pStyle w:val="ListParagraph"/>
               <w:numPr>
                 <w:ilvl w:val="0"/>
                 <w:numId w:val="35"/>
@@ -3292,6 +3174,7 @@
               </w:rPr>
             </w:pPr>
             <w:r>
+              <w:lastRenderedPageBreak/>
               <w:t xml:space="preserve">Tecnología probada en </w:t>
             </w:r>
             <w:r>
@@ -3304,7 +3187,7 @@
           </w:p>
           <w:p>
             <w:pPr>
-              <w:pStyle w:val="Prrafodelista"/>
+              <w:pStyle w:val="ListParagraph"/>
               <w:numPr>
                 <w:ilvl w:val="0"/>
                 <w:numId w:val="35"/>
@@ -3319,6 +3202,7 @@
                 <w:b/>
                 <w:bCs/>
               </w:rPr>
+              <w:lastRenderedPageBreak/>
               <w:t>Despliegue a gran escala</w:t>
             </w:r>
             <w:r>
@@ -3327,7 +3211,7 @@
           </w:p>
           <w:p>
             <w:pPr>
-              <w:pStyle w:val="Prrafodelista"/>
+              <w:pStyle w:val="ListParagraph"/>
               <w:numPr>
                 <w:ilvl w:val="0"/>
                 <w:numId w:val="35"/>
@@ -3350,7 +3234,7 @@
           </w:p>
           <w:p>
             <w:pPr>
-              <w:pStyle w:val="Prrafodelista"/>
+              <w:pStyle w:val="ListParagraph"/>
               <w:numPr>
                 <w:ilvl w:val="0"/>
                 <w:numId w:val="35"/>
@@ -3372,7 +3256,7 @@
           </w:tcPr>
           <w:p>
             <w:pPr>
-              <w:pStyle w:val="Prrafodelista"/>
+              <w:pStyle w:val="ListParagraph"/>
               <w:numPr>
                 <w:ilvl w:val="0"/>
                 <w:numId w:val="27"/>
@@ -3384,6 +3268,7 @@
                 <w:b/>
                 <w:bCs/>
               </w:rPr>
+              <w:lastRenderedPageBreak/>
               <w:t>Tecnología completamente integrada</w:t>
             </w:r>
             <w:r>
@@ -3392,7 +3277,7 @@
           </w:p>
           <w:p>
             <w:pPr>
-              <w:pStyle w:val="Prrafodelista"/>
+              <w:pStyle w:val="ListParagraph"/>
               <w:numPr>
                 <w:ilvl w:val="0"/>
                 <w:numId w:val="27"/>
@@ -3400,12 +3285,13 @@
               <w:jc w:val="both"/>
             </w:pPr>
             <w:r>
+              <w:lastRenderedPageBreak/>
               <w:t>Monitoreo continuo de impacto y desempeño</w:t>
             </w:r>
           </w:p>
           <w:p>
             <w:pPr>
-              <w:pStyle w:val="Prrafodelista"/>
+              <w:pStyle w:val="ListParagraph"/>
               <w:numPr>
                 <w:ilvl w:val="0"/>
                 <w:numId w:val="27"/>
@@ -3425,7 +3311,7 @@
           </w:p>
           <w:p>
             <w:pPr>
-              <w:pStyle w:val="Prrafodelista"/>
+              <w:pStyle w:val="ListParagraph"/>
               <w:numPr>
                 <w:ilvl w:val="0"/>
                 <w:numId w:val="27"/>
@@ -3523,7 +3409,7 @@
 </file>
 
 <file path=word/numbering.xml><?xml version="1.0" encoding="utf-8"?>
-<w:numbering xmlns:wpc="http://schemas.microsoft.com/office/word/2010/wordprocessingCanvas" xmlns:cx="http://schemas.microsoft.com/office/drawing/2014/chartex" xmlns:cx1="http://schemas.microsoft.com/office/drawing/2015/9/8/chartex" xmlns:cx2="http://schemas.microsoft.com/office/drawing/2015/10/21/chartex" xmlns:cx3="http://schemas.microsoft.com/office/drawing/2016/5/9/chartex" xmlns:cx4="http://schemas.microsoft.com/office/drawing/2016/5/10/chartex" xmlns:cx5="http://schemas.microsoft.com/office/drawing/2016/5/11/chartex" xmlns:cx6="http://schemas.microsoft.com/office/drawing/2016/5/12/chartex" xmlns:cx7="http://schemas.microsoft.com/office/drawing/2016/5/13/chartex" xmlns:cx8="http://schemas.microsoft.com/office/drawing/2016/5/14/chartex" xmlns:mc="http://schemas.openxmlformats.org/markup-compatibility/2006" xmlns:aink="http://schemas.microsoft.com/office/drawing/2016/ink" xmlns:am3d="http://schemas.microsoft.com/office/drawing/2017/model3d" xmlns:o="urn:schemas-microsoft-com:office:office" xmlns:oel="http://schemas.microsoft.com/office/2019/extlst" xmlns:r="http://schemas.openxmlformats.org/officeDocument/2006/relationships" xmlns:m="http://schemas.openxmlformats.org/officeDocument/2006/math" xmlns:v="urn:schemas-microsoft-com:vml" xmlns:wp14="http://schemas.microsoft.com/office/word/2010/wordprocessingDrawing" xmlns:wp="http://schemas.openxmlformats.org/drawingml/2006/wordprocessingDrawing" xmlns:w10="urn:schemas-microsoft-com:office:word" xmlns:w="http://schemas.openxmlformats.org/wordprocessingml/2006/main" xmlns:w14="http://schemas.microsoft.com/office/word/2010/wordml" xmlns:w15="http://schemas.microsoft.com/office/word/2012/wordml" xmlns:w16cex="http://schemas.microsoft.com/office/word/2018/wordml/cex" xmlns:w16cid="http://schemas.microsoft.com/office/word/2016/wordml/cid" xmlns:w16="http://schemas.microsoft.com/office/word/2018/wordml" xmlns:w16sdtdh="http://schemas.microsoft.com/office/word/2020/wordml/sdtdatahash" xmlns:w16se="http://schemas.microsoft.com/office/word/2015/wordml/symex" xmlns:wpg="http://schemas.microsoft.com/office/word/2010/wordprocessingGroup" xmlns:wpi="http://schemas.microsoft.com/office/word/2010/wordprocessingInk" xmlns:wne="http://schemas.microsoft.com/office/word/2006/wordml" xmlns:wps="http://schemas.microsoft.com/office/word/2010/wordprocessingShape" mc:Ignorable="w14 w15 w16se w16cid w16 w16cex w16sdtdh wp14">
+<w:numbering xmlns:wpc="http://schemas.microsoft.com/office/word/2010/wordprocessingCanvas" xmlns:cx="http://schemas.microsoft.com/office/drawing/2014/chartex" xmlns:cx1="http://schemas.microsoft.com/office/drawing/2015/9/8/chartex" xmlns:cx2="http://schemas.microsoft.com/office/drawing/2015/10/21/chartex" xmlns:cx3="http://schemas.microsoft.com/office/drawing/2016/5/9/chartex" xmlns:cx4="http://schemas.microsoft.com/office/drawing/2016/5/10/chartex" xmlns:cx5="http://schemas.microsoft.com/office/drawing/2016/5/11/chartex" xmlns:cx6="http://schemas.microsoft.com/office/drawing/2016/5/12/chartex" xmlns:cx7="http://schemas.microsoft.com/office/drawing/2016/5/13/chartex" xmlns:cx8="http://schemas.microsoft.com/office/drawing/2016/5/14/chartex" xmlns:mc="http://schemas.openxmlformats.org/markup-compatibility/2006" xmlns:aink="http://schemas.microsoft.com/office/drawing/2016/ink" xmlns:am3d="http://schemas.microsoft.com/office/drawing/2017/model3d" xmlns:o="urn:schemas-microsoft-com:office:office" xmlns:oel="http://schemas.microsoft.com/office/2019/extlst" xmlns:r="http://schemas.openxmlformats.org/officeDocument/2006/relationships" xmlns:m="http://schemas.openxmlformats.org/officeDocument/2006/math" xmlns:v="urn:schemas-microsoft-com:vml" xmlns:wp14="http://schemas.microsoft.com/office/word/2010/wordprocessingDrawing" xmlns:wp="http://schemas.openxmlformats.org/drawingml/2006/wordprocessingDrawing" xmlns:w10="urn:schemas-microsoft-com:office:word" xmlns:w="http://schemas.openxmlformats.org/wordprocessingml/2006/main" xmlns:w14="http://schemas.microsoft.com/office/word/2010/wordml" xmlns:w15="http://schemas.microsoft.com/office/word/2012/wordml" xmlns:w16cex="http://schemas.microsoft.com/office/word/2018/wordml/cex" xmlns:w16cid="http://schemas.microsoft.com/office/word/2016/wordml/cid" xmlns:w16="http://schemas.microsoft.com/office/word/2018/wordml" xmlns:w16du="http://schemas.microsoft.com/office/word/2023/wordml/word16du" xmlns:w16sdtdh="http://schemas.microsoft.com/office/word/2020/wordml/sdtdatahash" xmlns:w16se="http://schemas.microsoft.com/office/word/2015/wordml/symex" xmlns:wpg="http://schemas.microsoft.com/office/word/2010/wordprocessingGroup" xmlns:wpi="http://schemas.microsoft.com/office/word/2010/wordprocessingInk" xmlns:wne="http://schemas.microsoft.com/office/word/2006/wordml" xmlns:wps="http://schemas.microsoft.com/office/word/2010/wordprocessingShape" mc:Ignorable="w14 w15 w16se w16cid w16 w16cex w16sdtdh w16du wp14">
   <w:abstractNum w:abstractNumId="0" w15:restartNumberingAfterBreak="0">
     <w:nsid w:val="0F9A2992"/>
     <w:multiLevelType w:val="hybridMultilevel"/>
@@ -7588,7 +7474,7 @@
 </file>
 
 <file path=word/styles.xml><?xml version="1.0" encoding="utf-8"?>
-<w:styles xmlns:mc="http://schemas.openxmlformats.org/markup-compatibility/2006" xmlns:r="http://schemas.openxmlformats.org/officeDocument/2006/relationships" xmlns:w="http://schemas.openxmlformats.org/wordprocessingml/2006/main" xmlns:w14="http://schemas.microsoft.com/office/word/2010/wordml" xmlns:w15="http://schemas.microsoft.com/office/word/2012/wordml" xmlns:w16cex="http://schemas.microsoft.com/office/word/2018/wordml/cex" xmlns:w16cid="http://schemas.microsoft.com/office/word/2016/wordml/cid" xmlns:w16="http://schemas.microsoft.com/office/word/2018/wordml" xmlns:w16sdtdh="http://schemas.microsoft.com/office/word/2020/wordml/sdtdatahash" xmlns:w16se="http://schemas.microsoft.com/office/word/2015/wordml/symex" mc:Ignorable="w14 w15 w16se w16cid w16 w16cex w16sdtdh">
+<w:styles xmlns:mc="http://schemas.openxmlformats.org/markup-compatibility/2006" xmlns:r="http://schemas.openxmlformats.org/officeDocument/2006/relationships" xmlns:w="http://schemas.openxmlformats.org/wordprocessingml/2006/main" xmlns:w14="http://schemas.microsoft.com/office/word/2010/wordml" xmlns:w15="http://schemas.microsoft.com/office/word/2012/wordml" xmlns:w16cex="http://schemas.microsoft.com/office/word/2018/wordml/cex" xmlns:w16cid="http://schemas.microsoft.com/office/word/2016/wordml/cid" xmlns:w16="http://schemas.microsoft.com/office/word/2018/wordml" xmlns:w16du="http://schemas.microsoft.com/office/word/2023/wordml/word16du" xmlns:w16sdtdh="http://schemas.microsoft.com/office/word/2020/wordml/sdtdatahash" xmlns:w16se="http://schemas.microsoft.com/office/word/2015/wordml/symex" mc:Ignorable="w14 w15 w16se w16cid w16 w16cex w16sdtdh w16du">
   <w:docDefaults>
     <w:rPrDefault>
       <w:rPr>
@@ -7988,11 +7874,11 @@
     <w:name w:val="Normal"/>
     <w:qFormat/>
   </w:style>
-  <w:style w:type="paragraph" w:styleId="Ttulo1">
+  <w:style w:type="paragraph" w:styleId="Heading1">
     <w:name w:val="heading 1"/>
     <w:basedOn w:val="Normal"/>
     <w:next w:val="Normal"/>
-    <w:link w:val="Ttulo1Car"/>
+    <w:link w:val="Heading1Char"/>
     <w:uiPriority w:val="9"/>
     <w:qFormat/>
     <w:rsid w:val="00E344D9"/>
@@ -8009,11 +7895,11 @@
       <w:szCs w:val="40"/>
     </w:rPr>
   </w:style>
-  <w:style w:type="paragraph" w:styleId="Ttulo2">
+  <w:style w:type="paragraph" w:styleId="Heading2">
     <w:name w:val="heading 2"/>
     <w:basedOn w:val="Normal"/>
     <w:next w:val="Normal"/>
-    <w:link w:val="Ttulo2Car"/>
+    <w:link w:val="Heading2Char"/>
     <w:uiPriority w:val="9"/>
     <w:semiHidden/>
     <w:unhideWhenUsed/>
@@ -8032,11 +7918,11 @@
       <w:szCs w:val="32"/>
     </w:rPr>
   </w:style>
-  <w:style w:type="paragraph" w:styleId="Ttulo3">
+  <w:style w:type="paragraph" w:styleId="Heading3">
     <w:name w:val="heading 3"/>
     <w:basedOn w:val="Normal"/>
     <w:next w:val="Normal"/>
-    <w:link w:val="Ttulo3Car"/>
+    <w:link w:val="Heading3Char"/>
     <w:uiPriority w:val="9"/>
     <w:unhideWhenUsed/>
     <w:qFormat/>
@@ -8054,11 +7940,11 @@
       <w:szCs w:val="28"/>
     </w:rPr>
   </w:style>
-  <w:style w:type="paragraph" w:styleId="Ttulo4">
+  <w:style w:type="paragraph" w:styleId="Heading4">
     <w:name w:val="heading 4"/>
     <w:basedOn w:val="Normal"/>
     <w:next w:val="Normal"/>
-    <w:link w:val="Ttulo4Car"/>
+    <w:link w:val="Heading4Char"/>
     <w:uiPriority w:val="9"/>
     <w:semiHidden/>
     <w:unhideWhenUsed/>
@@ -8077,11 +7963,11 @@
       <w:color w:val="0F4761" w:themeColor="accent1" w:themeShade="BF"/>
     </w:rPr>
   </w:style>
-  <w:style w:type="paragraph" w:styleId="Ttulo5">
+  <w:style w:type="paragraph" w:styleId="Heading5">
     <w:name w:val="heading 5"/>
     <w:basedOn w:val="Normal"/>
     <w:next w:val="Normal"/>
-    <w:link w:val="Ttulo5Car"/>
+    <w:link w:val="Heading5Char"/>
     <w:uiPriority w:val="9"/>
     <w:semiHidden/>
     <w:unhideWhenUsed/>
@@ -8098,11 +7984,11 @@
       <w:color w:val="0F4761" w:themeColor="accent1" w:themeShade="BF"/>
     </w:rPr>
   </w:style>
-  <w:style w:type="paragraph" w:styleId="Ttulo6">
+  <w:style w:type="paragraph" w:styleId="Heading6">
     <w:name w:val="heading 6"/>
     <w:basedOn w:val="Normal"/>
     <w:next w:val="Normal"/>
-    <w:link w:val="Ttulo6Car"/>
+    <w:link w:val="Heading6Char"/>
     <w:uiPriority w:val="9"/>
     <w:semiHidden/>
     <w:unhideWhenUsed/>
@@ -8121,11 +8007,11 @@
       <w:color w:val="595959" w:themeColor="text1" w:themeTint="A6"/>
     </w:rPr>
   </w:style>
-  <w:style w:type="paragraph" w:styleId="Ttulo7">
+  <w:style w:type="paragraph" w:styleId="Heading7">
     <w:name w:val="heading 7"/>
     <w:basedOn w:val="Normal"/>
     <w:next w:val="Normal"/>
-    <w:link w:val="Ttulo7Car"/>
+    <w:link w:val="Heading7Char"/>
     <w:uiPriority w:val="9"/>
     <w:semiHidden/>
     <w:unhideWhenUsed/>
@@ -8142,11 +8028,11 @@
       <w:color w:val="595959" w:themeColor="text1" w:themeTint="A6"/>
     </w:rPr>
   </w:style>
-  <w:style w:type="paragraph" w:styleId="Ttulo8">
+  <w:style w:type="paragraph" w:styleId="Heading8">
     <w:name w:val="heading 8"/>
     <w:basedOn w:val="Normal"/>
     <w:next w:val="Normal"/>
-    <w:link w:val="Ttulo8Car"/>
+    <w:link w:val="Heading8Char"/>
     <w:uiPriority w:val="9"/>
     <w:semiHidden/>
     <w:unhideWhenUsed/>
@@ -8165,11 +8051,11 @@
       <w:color w:val="272727" w:themeColor="text1" w:themeTint="D8"/>
     </w:rPr>
   </w:style>
-  <w:style w:type="paragraph" w:styleId="Ttulo9">
+  <w:style w:type="paragraph" w:styleId="Heading9">
     <w:name w:val="heading 9"/>
     <w:basedOn w:val="Normal"/>
     <w:next w:val="Normal"/>
-    <w:link w:val="Ttulo9Car"/>
+    <w:link w:val="Heading9Char"/>
     <w:uiPriority w:val="9"/>
     <w:semiHidden/>
     <w:unhideWhenUsed/>
@@ -8186,13 +8072,13 @@
       <w:color w:val="272727" w:themeColor="text1" w:themeTint="D8"/>
     </w:rPr>
   </w:style>
-  <w:style w:type="character" w:default="1" w:styleId="Fuentedeprrafopredeter">
+  <w:style w:type="character" w:default="1" w:styleId="DefaultParagraphFont">
     <w:name w:val="Default Paragraph Font"/>
     <w:uiPriority w:val="1"/>
     <w:semiHidden/>
     <w:unhideWhenUsed/>
   </w:style>
-  <w:style w:type="table" w:default="1" w:styleId="Tablanormal">
+  <w:style w:type="table" w:default="1" w:styleId="TableNormal">
     <w:name w:val="Normal Table"/>
     <w:uiPriority w:val="99"/>
     <w:semiHidden/>
@@ -8207,16 +8093,16 @@
       </w:tblCellMar>
     </w:tblPr>
   </w:style>
-  <w:style w:type="numbering" w:default="1" w:styleId="Sinlista">
+  <w:style w:type="numbering" w:default="1" w:styleId="NoList">
     <w:name w:val="No List"/>
     <w:uiPriority w:val="99"/>
     <w:semiHidden/>
     <w:unhideWhenUsed/>
   </w:style>
-  <w:style w:type="character" w:customStyle="1" w:styleId="Ttulo1Car">
-    <w:name w:val="Título 1 Car"/>
-    <w:basedOn w:val="Fuentedeprrafopredeter"/>
-    <w:link w:val="Ttulo1"/>
+  <w:style w:type="character" w:customStyle="1" w:styleId="Heading1Char">
+    <w:name w:val="Heading 1 Char"/>
+    <w:basedOn w:val="DefaultParagraphFont"/>
+    <w:link w:val="Heading1"/>
     <w:uiPriority w:val="9"/>
     <w:rsid w:val="00E344D9"/>
     <w:rPr>
@@ -8226,10 +8112,10 @@
       <w:szCs w:val="40"/>
     </w:rPr>
   </w:style>
-  <w:style w:type="character" w:customStyle="1" w:styleId="Ttulo2Car">
-    <w:name w:val="Título 2 Car"/>
-    <w:basedOn w:val="Fuentedeprrafopredeter"/>
-    <w:link w:val="Ttulo2"/>
+  <w:style w:type="character" w:customStyle="1" w:styleId="Heading2Char">
+    <w:name w:val="Heading 2 Char"/>
+    <w:basedOn w:val="DefaultParagraphFont"/>
+    <w:link w:val="Heading2"/>
     <w:uiPriority w:val="9"/>
     <w:semiHidden/>
     <w:rsid w:val="00E344D9"/>
@@ -8240,10 +8126,10 @@
       <w:szCs w:val="32"/>
     </w:rPr>
   </w:style>
-  <w:style w:type="character" w:customStyle="1" w:styleId="Ttulo3Car">
-    <w:name w:val="Título 3 Car"/>
-    <w:basedOn w:val="Fuentedeprrafopredeter"/>
-    <w:link w:val="Ttulo3"/>
+  <w:style w:type="character" w:customStyle="1" w:styleId="Heading3Char">
+    <w:name w:val="Heading 3 Char"/>
+    <w:basedOn w:val="DefaultParagraphFont"/>
+    <w:link w:val="Heading3"/>
     <w:uiPriority w:val="9"/>
     <w:rsid w:val="00E344D9"/>
     <w:rPr>
@@ -8253,10 +8139,10 @@
       <w:szCs w:val="28"/>
     </w:rPr>
   </w:style>
-  <w:style w:type="character" w:customStyle="1" w:styleId="Ttulo4Car">
-    <w:name w:val="Título 4 Car"/>
-    <w:basedOn w:val="Fuentedeprrafopredeter"/>
-    <w:link w:val="Ttulo4"/>
+  <w:style w:type="character" w:customStyle="1" w:styleId="Heading4Char">
+    <w:name w:val="Heading 4 Char"/>
+    <w:basedOn w:val="DefaultParagraphFont"/>
+    <w:link w:val="Heading4"/>
     <w:uiPriority w:val="9"/>
     <w:semiHidden/>
     <w:rsid w:val="00E344D9"/>
@@ -8267,10 +8153,10 @@
       <w:color w:val="0F4761" w:themeColor="accent1" w:themeShade="BF"/>
     </w:rPr>
   </w:style>
-  <w:style w:type="character" w:customStyle="1" w:styleId="Ttulo5Car">
-    <w:name w:val="Título 5 Car"/>
-    <w:basedOn w:val="Fuentedeprrafopredeter"/>
-    <w:link w:val="Ttulo5"/>
+  <w:style w:type="character" w:customStyle="1" w:styleId="Heading5Char">
+    <w:name w:val="Heading 5 Char"/>
+    <w:basedOn w:val="DefaultParagraphFont"/>
+    <w:link w:val="Heading5"/>
     <w:uiPriority w:val="9"/>
     <w:semiHidden/>
     <w:rsid w:val="00E344D9"/>
@@ -8279,10 +8165,10 @@
       <w:color w:val="0F4761" w:themeColor="accent1" w:themeShade="BF"/>
     </w:rPr>
   </w:style>
-  <w:style w:type="character" w:customStyle="1" w:styleId="Ttulo6Car">
-    <w:name w:val="Título 6 Car"/>
-    <w:basedOn w:val="Fuentedeprrafopredeter"/>
-    <w:link w:val="Ttulo6"/>
+  <w:style w:type="character" w:customStyle="1" w:styleId="Heading6Char">
+    <w:name w:val="Heading 6 Char"/>
+    <w:basedOn w:val="DefaultParagraphFont"/>
+    <w:link w:val="Heading6"/>
     <w:uiPriority w:val="9"/>
     <w:semiHidden/>
     <w:rsid w:val="00E344D9"/>
@@ -8293,10 +8179,10 @@
       <w:color w:val="595959" w:themeColor="text1" w:themeTint="A6"/>
     </w:rPr>
   </w:style>
-  <w:style w:type="character" w:customStyle="1" w:styleId="Ttulo7Car">
-    <w:name w:val="Título 7 Car"/>
-    <w:basedOn w:val="Fuentedeprrafopredeter"/>
-    <w:link w:val="Ttulo7"/>
+  <w:style w:type="character" w:customStyle="1" w:styleId="Heading7Char">
+    <w:name w:val="Heading 7 Char"/>
+    <w:basedOn w:val="DefaultParagraphFont"/>
+    <w:link w:val="Heading7"/>
     <w:uiPriority w:val="9"/>
     <w:semiHidden/>
     <w:rsid w:val="00E344D9"/>
@@ -8305,10 +8191,10 @@
       <w:color w:val="595959" w:themeColor="text1" w:themeTint="A6"/>
     </w:rPr>
   </w:style>
-  <w:style w:type="character" w:customStyle="1" w:styleId="Ttulo8Car">
-    <w:name w:val="Título 8 Car"/>
-    <w:basedOn w:val="Fuentedeprrafopredeter"/>
-    <w:link w:val="Ttulo8"/>
+  <w:style w:type="character" w:customStyle="1" w:styleId="Heading8Char">
+    <w:name w:val="Heading 8 Char"/>
+    <w:basedOn w:val="DefaultParagraphFont"/>
+    <w:link w:val="Heading8"/>
     <w:uiPriority w:val="9"/>
     <w:semiHidden/>
     <w:rsid w:val="00E344D9"/>
@@ -8319,10 +8205,10 @@
       <w:color w:val="272727" w:themeColor="text1" w:themeTint="D8"/>
     </w:rPr>
   </w:style>
-  <w:style w:type="character" w:customStyle="1" w:styleId="Ttulo9Car">
-    <w:name w:val="Título 9 Car"/>
-    <w:basedOn w:val="Fuentedeprrafopredeter"/>
-    <w:link w:val="Ttulo9"/>
+  <w:style w:type="character" w:customStyle="1" w:styleId="Heading9Char">
+    <w:name w:val="Heading 9 Char"/>
+    <w:basedOn w:val="DefaultParagraphFont"/>
+    <w:link w:val="Heading9"/>
     <w:uiPriority w:val="9"/>
     <w:semiHidden/>
     <w:rsid w:val="00E344D9"/>
@@ -8331,11 +8217,11 @@
       <w:color w:val="272727" w:themeColor="text1" w:themeTint="D8"/>
     </w:rPr>
   </w:style>
-  <w:style w:type="paragraph" w:styleId="Ttulo">
+  <w:style w:type="paragraph" w:styleId="Title">
     <w:name w:val="Title"/>
     <w:basedOn w:val="Normal"/>
     <w:next w:val="Normal"/>
-    <w:link w:val="TtuloCar"/>
+    <w:link w:val="TitleChar"/>
     <w:uiPriority w:val="10"/>
     <w:qFormat/>
     <w:rsid w:val="00E344D9"/>
@@ -8351,10 +8237,10 @@
       <w:szCs w:val="56"/>
     </w:rPr>
   </w:style>
-  <w:style w:type="character" w:customStyle="1" w:styleId="TtuloCar">
-    <w:name w:val="Título Car"/>
-    <w:basedOn w:val="Fuentedeprrafopredeter"/>
-    <w:link w:val="Ttulo"/>
+  <w:style w:type="character" w:customStyle="1" w:styleId="TitleChar">
+    <w:name w:val="Title Char"/>
+    <w:basedOn w:val="DefaultParagraphFont"/>
+    <w:link w:val="Title"/>
     <w:uiPriority w:val="10"/>
     <w:rsid w:val="00E344D9"/>
     <w:rPr>
@@ -8365,11 +8251,11 @@
       <w:szCs w:val="56"/>
     </w:rPr>
   </w:style>
-  <w:style w:type="paragraph" w:styleId="Subttulo">
+  <w:style w:type="paragraph" w:styleId="Subtitle">
     <w:name w:val="Subtitle"/>
     <w:basedOn w:val="Normal"/>
     <w:next w:val="Normal"/>
-    <w:link w:val="SubttuloCar"/>
+    <w:link w:val="SubtitleChar"/>
     <w:uiPriority w:val="11"/>
     <w:qFormat/>
     <w:rsid w:val="00E344D9"/>
@@ -8386,10 +8272,10 @@
       <w:szCs w:val="28"/>
     </w:rPr>
   </w:style>
-  <w:style w:type="character" w:customStyle="1" w:styleId="SubttuloCar">
-    <w:name w:val="Subtítulo Car"/>
-    <w:basedOn w:val="Fuentedeprrafopredeter"/>
-    <w:link w:val="Subttulo"/>
+  <w:style w:type="character" w:customStyle="1" w:styleId="SubtitleChar">
+    <w:name w:val="Subtitle Char"/>
+    <w:basedOn w:val="DefaultParagraphFont"/>
+    <w:link w:val="Subtitle"/>
     <w:uiPriority w:val="11"/>
     <w:rsid w:val="00E344D9"/>
     <w:rPr>
@@ -8400,11 +8286,11 @@
       <w:szCs w:val="28"/>
     </w:rPr>
   </w:style>
-  <w:style w:type="paragraph" w:styleId="Cita">
+  <w:style w:type="paragraph" w:styleId="Quote">
     <w:name w:val="Quote"/>
     <w:basedOn w:val="Normal"/>
     <w:next w:val="Normal"/>
-    <w:link w:val="CitaCar"/>
+    <w:link w:val="QuoteChar"/>
     <w:uiPriority w:val="29"/>
     <w:qFormat/>
     <w:rsid w:val="00E344D9"/>
@@ -8418,10 +8304,10 @@
       <w:color w:val="404040" w:themeColor="text1" w:themeTint="BF"/>
     </w:rPr>
   </w:style>
-  <w:style w:type="character" w:customStyle="1" w:styleId="CitaCar">
-    <w:name w:val="Cita Car"/>
-    <w:basedOn w:val="Fuentedeprrafopredeter"/>
-    <w:link w:val="Cita"/>
+  <w:style w:type="character" w:customStyle="1" w:styleId="QuoteChar">
+    <w:name w:val="Quote Char"/>
+    <w:basedOn w:val="DefaultParagraphFont"/>
+    <w:link w:val="Quote"/>
     <w:uiPriority w:val="29"/>
     <w:rsid w:val="00E344D9"/>
     <w:rPr>
@@ -8430,7 +8316,7 @@
       <w:color w:val="404040" w:themeColor="text1" w:themeTint="BF"/>
     </w:rPr>
   </w:style>
-  <w:style w:type="paragraph" w:styleId="Prrafodelista">
+  <w:style w:type="paragraph" w:styleId="ListParagraph">
     <w:name w:val="List Paragraph"/>
     <w:basedOn w:val="Normal"/>
     <w:uiPriority w:val="34"/>
@@ -8441,9 +8327,9 @@
       <w:contextualSpacing/>
     </w:pPr>
   </w:style>
-  <w:style w:type="character" w:styleId="nfasisintenso">
+  <w:style w:type="character" w:styleId="IntenseEmphasis">
     <w:name w:val="Intense Emphasis"/>
-    <w:basedOn w:val="Fuentedeprrafopredeter"/>
+    <w:basedOn w:val="DefaultParagraphFont"/>
     <w:uiPriority w:val="21"/>
     <w:qFormat/>
     <w:rsid w:val="00E344D9"/>
@@ -8453,11 +8339,11 @@
       <w:color w:val="0F4761" w:themeColor="accent1" w:themeShade="BF"/>
     </w:rPr>
   </w:style>
-  <w:style w:type="paragraph" w:styleId="Citadestacada">
+  <w:style w:type="paragraph" w:styleId="IntenseQuote">
     <w:name w:val="Intense Quote"/>
     <w:basedOn w:val="Normal"/>
     <w:next w:val="Normal"/>
-    <w:link w:val="CitadestacadaCar"/>
+    <w:link w:val="IntenseQuoteChar"/>
     <w:uiPriority w:val="30"/>
     <w:qFormat/>
     <w:rsid w:val="00E344D9"/>
@@ -8476,10 +8362,10 @@
       <w:color w:val="0F4761" w:themeColor="accent1" w:themeShade="BF"/>
     </w:rPr>
   </w:style>
-  <w:style w:type="character" w:customStyle="1" w:styleId="CitadestacadaCar">
-    <w:name w:val="Cita destacada Car"/>
-    <w:basedOn w:val="Fuentedeprrafopredeter"/>
-    <w:link w:val="Citadestacada"/>
+  <w:style w:type="character" w:customStyle="1" w:styleId="IntenseQuoteChar">
+    <w:name w:val="Intense Quote Char"/>
+    <w:basedOn w:val="DefaultParagraphFont"/>
+    <w:link w:val="IntenseQuote"/>
     <w:uiPriority w:val="30"/>
     <w:rsid w:val="00E344D9"/>
     <w:rPr>
@@ -8488,9 +8374,9 @@
       <w:color w:val="0F4761" w:themeColor="accent1" w:themeShade="BF"/>
     </w:rPr>
   </w:style>
-  <w:style w:type="character" w:styleId="Referenciaintensa">
+  <w:style w:type="character" w:styleId="IntenseReference">
     <w:name w:val="Intense Reference"/>
-    <w:basedOn w:val="Fuentedeprrafopredeter"/>
+    <w:basedOn w:val="DefaultParagraphFont"/>
     <w:uiPriority w:val="32"/>
     <w:qFormat/>
     <w:rsid w:val="00E344D9"/>
@@ -8521,9 +8407,9 @@
       <w14:ligatures w14:val="none"/>
     </w:rPr>
   </w:style>
-  <w:style w:type="character" w:styleId="Textoennegrita">
+  <w:style w:type="character" w:styleId="Strong">
     <w:name w:val="Strong"/>
-    <w:basedOn w:val="Fuentedeprrafopredeter"/>
+    <w:basedOn w:val="DefaultParagraphFont"/>
     <w:uiPriority w:val="22"/>
     <w:qFormat/>
     <w:rsid w:val="00E344D9"/>
@@ -8532,9 +8418,9 @@
       <w:bCs/>
     </w:rPr>
   </w:style>
-  <w:style w:type="table" w:styleId="Tablaconcuadrcula">
+  <w:style w:type="table" w:styleId="TableGrid">
     <w:name w:val="Table Grid"/>
-    <w:basedOn w:val="Tablanormal"/>
+    <w:basedOn w:val="TableNormal"/>
     <w:uiPriority w:val="39"/>
     <w:rsid w:val="002C02BC"/>
     <w:pPr>

</xml_diff>